<commit_message>
modified:   Documents/Diagramme de cas d'utilisation.docx 	new file:   Documents/Diagramme de cas d'utilisation.pdf
</commit_message>
<xml_diff>
--- a/Documents/Diagramme de cas d'utilisation.docx
+++ b/Documents/Diagramme de cas d'utilisation.docx
@@ -3,6 +3,76 @@
 <w:document xmlns:ve="http://schemas.openxmlformats.org/markup-compatibility/2006" xmlns:o="urn:schemas-microsoft-com:office:office" xmlns:r="http://schemas.openxmlformats.org/officeDocument/2006/relationships" xmlns:m="http://schemas.openxmlformats.org/officeDocument/2006/math" xmlns:v="urn:schemas-microsoft-com:vml" xmlns:wp="http://schemas.openxmlformats.org/drawingml/2006/wordprocessingDrawing" xmlns:w10="urn:schemas-microsoft-com:office:word" xmlns:w="http://schemas.openxmlformats.org/wordprocessingml/2006/main" xmlns:wne="http://schemas.microsoft.com/office/word/2006/wordml">
   <w:body>
     <w:p>
+      <w:r>
+        <w:rPr>
+          <w:noProof/>
+          <w:lang w:eastAsia="fr-FR"/>
+        </w:rPr>
+        <w:pict>
+          <v:shapetype id="_x0000_t202" coordsize="21600,21600" o:spt="202" path="m,l,21600r21600,l21600,xe">
+            <v:stroke joinstyle="miter"/>
+            <v:path gradientshapeok="t" o:connecttype="rect"/>
+          </v:shapetype>
+          <v:shape id="_x0000_s1069" type="#_x0000_t202" style="position:absolute;margin-left:-21pt;margin-top:32pt;width:65.9pt;height:40.2pt;z-index:251697152" filled="f" stroked="f">
+            <v:textbox>
+              <w:txbxContent>
+                <w:p>
+                  <w:pPr>
+                    <w:rPr>
+                      <w:b/>
+                    </w:rPr>
+                  </w:pPr>
+                  <w:r>
+                    <w:rPr>
+                      <w:b/>
+                    </w:rPr>
+                    <w:t>Utilisateur</w:t>
+                  </w:r>
+                  <w:r>
+                    <w:rPr>
+                      <w:b/>
+                    </w:rPr>
+                    <w:t xml:space="preserve"> lambda</w:t>
+                  </w:r>
+                </w:p>
+              </w:txbxContent>
+            </v:textbox>
+          </v:shape>
+        </w:pict>
+      </w:r>
+      <w:r>
+        <w:rPr>
+          <w:noProof/>
+          <w:lang w:eastAsia="fr-FR"/>
+        </w:rPr>
+        <w:pict>
+          <v:shape id="_x0000_s1070" type="#_x0000_t202" style="position:absolute;margin-left:-26.4pt;margin-top:384.9pt;width:89.95pt;height:23.8pt;z-index:251698176" filled="f" stroked="f">
+            <v:textbox>
+              <w:txbxContent>
+                <w:p>
+                  <w:pPr>
+                    <w:rPr>
+                      <w:b/>
+                    </w:rPr>
+                  </w:pPr>
+                  <w:r>
+                    <w:rPr>
+                      <w:b/>
+                    </w:rPr>
+                    <w:t>Administr</w:t>
+                  </w:r>
+                  <w:r>
+                    <w:rPr>
+                      <w:b/>
+                    </w:rPr>
+                    <w:t>ateur</w:t>
+                  </w:r>
+                </w:p>
+              </w:txbxContent>
+            </v:textbox>
+          </v:shape>
+        </w:pict>
+      </w:r>
       <w:r>
         <w:rPr>
           <w:noProof/>

</xml_diff>

<commit_message>
modified:   Documents/Diagramme de cas d'utilisation.docx 	modified:   Documents/Diagramme de cas d'utilisation.pdf
</commit_message>
<xml_diff>
--- a/Documents/Diagramme de cas d'utilisation.docx
+++ b/Documents/Diagramme de cas d'utilisation.docx
@@ -13,7 +13,7 @@
             <v:stroke joinstyle="miter"/>
             <v:path gradientshapeok="t" o:connecttype="rect"/>
           </v:shapetype>
-          <v:shape id="_x0000_s1069" type="#_x0000_t202" style="position:absolute;margin-left:-21pt;margin-top:32pt;width:65.9pt;height:40.2pt;z-index:251697152" filled="f" stroked="f">
+          <v:shape id="_x0000_s1069" type="#_x0000_t202" style="position:absolute;margin-left:-21pt;margin-top:41.8pt;width:65.9pt;height:21.1pt;z-index:251697152" filled="f" stroked="f">
             <v:textbox>
               <w:txbxContent>
                 <w:p>
@@ -27,12 +27,6 @@
                       <w:b/>
                     </w:rPr>
                     <w:t>Utilisateur</w:t>
-                  </w:r>
-                  <w:r>
-                    <w:rPr>
-                      <w:b/>
-                    </w:rPr>
-                    <w:t xml:space="preserve"> lambda</w:t>
                   </w:r>
                 </w:p>
               </w:txbxContent>

</xml_diff>